<commit_message>
feat: crear endpoints para registrar usuarios y tabla de parametros
</commit_message>
<xml_diff>
--- a/documentos/MB_PR000001_SGP.docx
+++ b/documentos/MB_PR000001_SGP.docx
@@ -2426,17 +2426,12 @@
           </w:tcPr>
           <w:p>
             <w:proofErr w:type="spellStart"/>
-            <w:proofErr w:type="gramStart"/>
             <w:r>
               <w:t>Varchar</w:t>
             </w:r>
             <w:proofErr w:type="spellEnd"/>
             <w:r>
-              <w:t>(</w:t>
-            </w:r>
-            <w:proofErr w:type="gramEnd"/>
-            <w:r>
-              <w:t>50)</w:t>
+              <w:t>(50)</w:t>
             </w:r>
           </w:p>
         </w:tc>
@@ -2470,17 +2465,12 @@
           </w:tcPr>
           <w:p>
             <w:proofErr w:type="spellStart"/>
-            <w:proofErr w:type="gramStart"/>
             <w:r>
               <w:t>Varchar</w:t>
             </w:r>
             <w:proofErr w:type="spellEnd"/>
             <w:r>
-              <w:t>(</w:t>
-            </w:r>
-            <w:proofErr w:type="gramEnd"/>
-            <w:r>
-              <w:t>255)</w:t>
+              <w:t>(255)</w:t>
             </w:r>
           </w:p>
         </w:tc>
@@ -2512,17 +2502,12 @@
           </w:tcPr>
           <w:p>
             <w:proofErr w:type="spellStart"/>
-            <w:proofErr w:type="gramStart"/>
             <w:r>
               <w:t>Varchar</w:t>
             </w:r>
             <w:proofErr w:type="spellEnd"/>
             <w:r>
-              <w:t>(</w:t>
-            </w:r>
-            <w:proofErr w:type="gramEnd"/>
-            <w:r>
-              <w:t>100)</w:t>
+              <w:t>(100)</w:t>
             </w:r>
           </w:p>
         </w:tc>
@@ -2998,17 +2983,12 @@
           </w:tcPr>
           <w:p>
             <w:proofErr w:type="spellStart"/>
-            <w:proofErr w:type="gramStart"/>
             <w:r>
               <w:t>Varchar</w:t>
             </w:r>
             <w:proofErr w:type="spellEnd"/>
             <w:r>
-              <w:t>(</w:t>
-            </w:r>
-            <w:proofErr w:type="gramEnd"/>
-            <w:r>
-              <w:t>50)</w:t>
+              <w:t>(50)</w:t>
             </w:r>
           </w:p>
         </w:tc>
@@ -3018,10 +2998,7 @@
           </w:tcPr>
           <w:p>
             <w:r>
-              <w:t xml:space="preserve">Nombre </w:t>
-            </w:r>
-            <w:r>
-              <w:t>de cliente</w:t>
+              <w:t>Nombre de cliente</w:t>
             </w:r>
           </w:p>
         </w:tc>
@@ -3043,20 +3020,12 @@
           </w:tcPr>
           <w:p>
             <w:proofErr w:type="spellStart"/>
-            <w:proofErr w:type="gramStart"/>
             <w:r>
               <w:t>Varchar</w:t>
             </w:r>
             <w:proofErr w:type="spellEnd"/>
             <w:r>
-              <w:t>(</w:t>
-            </w:r>
-            <w:proofErr w:type="gramEnd"/>
-            <w:r>
-              <w:t>100</w:t>
-            </w:r>
-            <w:r>
-              <w:t>)</w:t>
+              <w:t>(100)</w:t>
             </w:r>
           </w:p>
         </w:tc>
@@ -3090,20 +3059,12 @@
           </w:tcPr>
           <w:p>
             <w:proofErr w:type="spellStart"/>
-            <w:proofErr w:type="gramStart"/>
             <w:r>
               <w:t>Varchar</w:t>
             </w:r>
             <w:proofErr w:type="spellEnd"/>
             <w:r>
-              <w:t>(</w:t>
-            </w:r>
-            <w:proofErr w:type="gramEnd"/>
-            <w:r>
-              <w:t>8</w:t>
-            </w:r>
-            <w:r>
-              <w:t>)</w:t>
+              <w:t>(8)</w:t>
             </w:r>
           </w:p>
         </w:tc>
@@ -3135,17 +3096,12 @@
           </w:tcPr>
           <w:p>
             <w:proofErr w:type="spellStart"/>
-            <w:proofErr w:type="gramStart"/>
             <w:r>
               <w:t>Varchar</w:t>
             </w:r>
             <w:proofErr w:type="spellEnd"/>
             <w:r>
-              <w:t>(</w:t>
-            </w:r>
-            <w:proofErr w:type="gramEnd"/>
-            <w:r>
-              <w:t>20)</w:t>
+              <w:t>(20)</w:t>
             </w:r>
           </w:p>
         </w:tc>
@@ -3457,17 +3413,12 @@
           </w:tcPr>
           <w:p>
             <w:proofErr w:type="spellStart"/>
-            <w:proofErr w:type="gramStart"/>
             <w:r>
               <w:t>Varchar</w:t>
             </w:r>
             <w:proofErr w:type="spellEnd"/>
             <w:r>
-              <w:t>(</w:t>
-            </w:r>
-            <w:proofErr w:type="gramEnd"/>
-            <w:r>
-              <w:t>50)</w:t>
+              <w:t>(50)</w:t>
             </w:r>
           </w:p>
         </w:tc>
@@ -3499,7 +3450,6 @@
           </w:tcPr>
           <w:p>
             <w:proofErr w:type="spellStart"/>
-            <w:proofErr w:type="gramStart"/>
             <w:r>
               <w:t>Varchar</w:t>
             </w:r>
@@ -3507,7 +3457,6 @@
             <w:r>
               <w:t>(</w:t>
             </w:r>
-            <w:proofErr w:type="gramEnd"/>
             <w:r>
               <w:t>50</w:t>
             </w:r>
@@ -3544,7 +3493,6 @@
           </w:tcPr>
           <w:p>
             <w:proofErr w:type="spellStart"/>
-            <w:proofErr w:type="gramStart"/>
             <w:r>
               <w:t>Varchar</w:t>
             </w:r>
@@ -3552,7 +3500,6 @@
             <w:r>
               <w:t>(</w:t>
             </w:r>
-            <w:proofErr w:type="gramEnd"/>
             <w:r>
               <w:t>50</w:t>
             </w:r>
@@ -3592,17 +3539,12 @@
           </w:tcPr>
           <w:p>
             <w:proofErr w:type="spellStart"/>
-            <w:proofErr w:type="gramStart"/>
             <w:r>
               <w:t>Varcahr</w:t>
             </w:r>
             <w:proofErr w:type="spellEnd"/>
             <w:r>
-              <w:t>(</w:t>
-            </w:r>
-            <w:proofErr w:type="gramEnd"/>
-            <w:r>
-              <w:t>50)</w:t>
+              <w:t>(50)</w:t>
             </w:r>
           </w:p>
         </w:tc>
@@ -3842,13 +3784,8 @@
             <w:tcW w:w="2127" w:type="dxa"/>
           </w:tcPr>
           <w:p>
-            <w:proofErr w:type="gramStart"/>
-            <w:r>
-              <w:t>Decima(</w:t>
-            </w:r>
-            <w:proofErr w:type="gramEnd"/>
-            <w:r>
-              <w:t>10,2)</w:t>
+            <w:r>
+              <w:t>Decima(10,2)</w:t>
             </w:r>
           </w:p>
         </w:tc>
@@ -3997,13 +3934,8 @@
             <w:tcW w:w="2127" w:type="dxa"/>
           </w:tcPr>
           <w:p>
-            <w:proofErr w:type="gramStart"/>
-            <w:r>
-              <w:t>Decimal(</w:t>
-            </w:r>
-            <w:proofErr w:type="gramEnd"/>
-            <w:r>
-              <w:t>10,2)</w:t>
+            <w:r>
+              <w:t>Decimal(10,2)</w:t>
             </w:r>
           </w:p>
         </w:tc>
@@ -4088,17 +4020,12 @@
           </w:tcPr>
           <w:p>
             <w:proofErr w:type="spellStart"/>
-            <w:proofErr w:type="gramStart"/>
             <w:r>
               <w:t>Varchar</w:t>
             </w:r>
             <w:proofErr w:type="spellEnd"/>
             <w:r>
-              <w:t>(</w:t>
-            </w:r>
-            <w:proofErr w:type="gramEnd"/>
-            <w:r>
-              <w:t>255)</w:t>
+              <w:t>(255)</w:t>
             </w:r>
           </w:p>
         </w:tc>
@@ -4386,13 +4313,8 @@
             <w:tcW w:w="2127" w:type="dxa"/>
           </w:tcPr>
           <w:p>
-            <w:proofErr w:type="gramStart"/>
-            <w:r>
-              <w:t>Decimal(</w:t>
-            </w:r>
-            <w:proofErr w:type="gramEnd"/>
-            <w:r>
-              <w:t>10,2)</w:t>
+            <w:r>
+              <w:t>Decimal(10,2)</w:t>
             </w:r>
           </w:p>
         </w:tc>
@@ -4509,13 +4431,8 @@
             <w:tcW w:w="2127" w:type="dxa"/>
           </w:tcPr>
           <w:p>
-            <w:proofErr w:type="gramStart"/>
-            <w:r>
-              <w:t>Decimal(</w:t>
-            </w:r>
-            <w:proofErr w:type="gramEnd"/>
-            <w:r>
-              <w:t>10,2)</w:t>
+            <w:r>
+              <w:t>Decimal(10,2)</w:t>
             </w:r>
           </w:p>
         </w:tc>
@@ -4769,13 +4686,8 @@
             <w:tcW w:w="2127" w:type="dxa"/>
           </w:tcPr>
           <w:p>
-            <w:proofErr w:type="gramStart"/>
-            <w:r>
-              <w:t>Decima(</w:t>
-            </w:r>
-            <w:proofErr w:type="gramEnd"/>
-            <w:r>
-              <w:t>10,2)</w:t>
+            <w:r>
+              <w:t>Decima(10,2)</w:t>
             </w:r>
           </w:p>
         </w:tc>
@@ -4869,15 +4781,7 @@
             </w:r>
             <w:proofErr w:type="spellEnd"/>
             <w:r>
-              <w:t xml:space="preserve"> </w:t>
-            </w:r>
-            <w:proofErr w:type="gramStart"/>
-            <w:r>
-              <w:t>( quien</w:t>
-            </w:r>
-            <w:proofErr w:type="gramEnd"/>
-            <w:r>
-              <w:t xml:space="preserve"> registro)</w:t>
+              <w:t xml:space="preserve"> ( quien registro)</w:t>
             </w:r>
           </w:p>
         </w:tc>
@@ -4899,17 +4803,12 @@
           </w:tcPr>
           <w:p>
             <w:proofErr w:type="spellStart"/>
-            <w:proofErr w:type="gramStart"/>
             <w:r>
               <w:t>Varchar</w:t>
             </w:r>
             <w:proofErr w:type="spellEnd"/>
             <w:r>
-              <w:t>(</w:t>
-            </w:r>
-            <w:proofErr w:type="gramEnd"/>
-            <w:r>
-              <w:t>255)</w:t>
+              <w:t>(255)</w:t>
             </w:r>
           </w:p>
         </w:tc>
@@ -5115,7 +5014,13 @@
           <w:p>
             <w:proofErr w:type="spellStart"/>
             <w:r>
-              <w:t>Nom_tabla</w:t>
+              <w:t>Nom</w:t>
+            </w:r>
+            <w:r>
+              <w:t>bre</w:t>
+            </w:r>
+            <w:r>
+              <w:t>_tabla</w:t>
             </w:r>
             <w:proofErr w:type="spellEnd"/>
           </w:p>
@@ -5126,17 +5031,12 @@
           </w:tcPr>
           <w:p>
             <w:proofErr w:type="spellStart"/>
-            <w:proofErr w:type="gramStart"/>
             <w:r>
               <w:t>Varchar</w:t>
             </w:r>
             <w:proofErr w:type="spellEnd"/>
             <w:r>
-              <w:t>(</w:t>
-            </w:r>
-            <w:proofErr w:type="gramEnd"/>
-            <w:r>
-              <w:t>20)</w:t>
+              <w:t>(20)</w:t>
             </w:r>
           </w:p>
         </w:tc>
@@ -5168,7 +5068,6 @@
           </w:tcPr>
           <w:p>
             <w:proofErr w:type="spellStart"/>
-            <w:proofErr w:type="gramStart"/>
             <w:r>
               <w:t>Varchar</w:t>
             </w:r>
@@ -5176,9 +5075,11 @@
             <w:r>
               <w:t>(</w:t>
             </w:r>
-            <w:proofErr w:type="gramEnd"/>
-            <w:r>
-              <w:t>5)</w:t>
+            <w:r>
+              <w:t>10</w:t>
+            </w:r>
+            <w:r>
+              <w:t>)</w:t>
             </w:r>
           </w:p>
         </w:tc>
@@ -5210,17 +5111,12 @@
           </w:tcPr>
           <w:p>
             <w:proofErr w:type="spellStart"/>
-            <w:proofErr w:type="gramStart"/>
             <w:r>
               <w:t>Varchar</w:t>
             </w:r>
             <w:proofErr w:type="spellEnd"/>
             <w:r>
-              <w:t>(</w:t>
-            </w:r>
-            <w:proofErr w:type="gramEnd"/>
-            <w:r>
-              <w:t>50)</w:t>
+              <w:t>(50)</w:t>
             </w:r>
           </w:p>
         </w:tc>
@@ -5291,15 +5187,7 @@
       </w:r>
       <w:proofErr w:type="spellStart"/>
       <w:r>
-        <w:t>perfil_</w:t>
-      </w:r>
-      <w:proofErr w:type="gramStart"/>
-      <w:r>
-        <w:t>usuario.usuario</w:t>
-      </w:r>
-      <w:proofErr w:type="gramEnd"/>
-      <w:r>
-        <w:t>_id</w:t>
+        <w:t>perfil_usuario.usuario_id</w:t>
       </w:r>
       <w:proofErr w:type="spellEnd"/>
       <w:r>
@@ -5354,13 +5242,8 @@
         <w:t>`</w:t>
       </w:r>
       <w:proofErr w:type="spellStart"/>
-      <w:proofErr w:type="gramStart"/>
-      <w:r>
-        <w:t>cliente.direccion</w:t>
-      </w:r>
-      <w:proofErr w:type="gramEnd"/>
-      <w:r>
-        <w:t>_id</w:t>
+      <w:r>
+        <w:t>cliente.direccion_id</w:t>
       </w:r>
       <w:proofErr w:type="spellEnd"/>
       <w:r>
@@ -5387,13 +5270,8 @@
         <w:t>`</w:t>
       </w:r>
       <w:proofErr w:type="spellStart"/>
-      <w:proofErr w:type="gramStart"/>
-      <w:r>
-        <w:t>cliente.usuario</w:t>
-      </w:r>
-      <w:proofErr w:type="gramEnd"/>
-      <w:r>
-        <w:t>_id</w:t>
+      <w:r>
+        <w:t>cliente.usuario_id</w:t>
       </w:r>
       <w:proofErr w:type="spellEnd"/>
       <w:r>
@@ -5420,13 +5298,8 @@
         <w:t>`</w:t>
       </w:r>
       <w:proofErr w:type="spellStart"/>
-      <w:proofErr w:type="gramStart"/>
-      <w:r>
-        <w:t>prestamo.cliente</w:t>
-      </w:r>
-      <w:proofErr w:type="gramEnd"/>
-      <w:r>
-        <w:t>_id</w:t>
+      <w:r>
+        <w:t>prestamo.cliente_id</w:t>
       </w:r>
       <w:proofErr w:type="spellEnd"/>
       <w:r>
@@ -5453,13 +5326,8 @@
         <w:t>`</w:t>
       </w:r>
       <w:proofErr w:type="spellStart"/>
-      <w:proofErr w:type="gramStart"/>
-      <w:r>
-        <w:t>prestamo.usuario</w:t>
-      </w:r>
-      <w:proofErr w:type="gramEnd"/>
-      <w:r>
-        <w:t>_id</w:t>
+      <w:r>
+        <w:t>prestamo.usuario_id</w:t>
       </w:r>
       <w:proofErr w:type="spellEnd"/>
       <w:r>
@@ -5486,13 +5354,8 @@
         <w:t>`</w:t>
       </w:r>
       <w:proofErr w:type="spellStart"/>
-      <w:proofErr w:type="gramStart"/>
-      <w:r>
-        <w:t>prestamo.estado</w:t>
-      </w:r>
-      <w:proofErr w:type="gramEnd"/>
-      <w:r>
-        <w:t>_id</w:t>
+      <w:r>
+        <w:t>prestamo.estado_id</w:t>
       </w:r>
       <w:proofErr w:type="spellEnd"/>
       <w:r>
@@ -5519,13 +5382,8 @@
         <w:t>`</w:t>
       </w:r>
       <w:proofErr w:type="spellStart"/>
-      <w:proofErr w:type="gramStart"/>
-      <w:r>
-        <w:t>cuota.prestamo</w:t>
-      </w:r>
-      <w:proofErr w:type="gramEnd"/>
-      <w:r>
-        <w:t>_id</w:t>
+      <w:r>
+        <w:t>cuota.prestamo_id</w:t>
       </w:r>
       <w:proofErr w:type="spellEnd"/>
       <w:r>
@@ -5552,13 +5410,8 @@
         <w:t>`</w:t>
       </w:r>
       <w:proofErr w:type="spellStart"/>
-      <w:proofErr w:type="gramStart"/>
-      <w:r>
-        <w:t>cuota.estado</w:t>
-      </w:r>
-      <w:proofErr w:type="gramEnd"/>
-      <w:r>
-        <w:t>_pago_id</w:t>
+      <w:r>
+        <w:t>cuota.estado_pago_id</w:t>
       </w:r>
       <w:proofErr w:type="spellEnd"/>
       <w:r>
@@ -5585,13 +5438,8 @@
         <w:t>`</w:t>
       </w:r>
       <w:proofErr w:type="spellStart"/>
-      <w:proofErr w:type="gramStart"/>
-      <w:r>
-        <w:t>pago.cuota</w:t>
-      </w:r>
-      <w:proofErr w:type="gramEnd"/>
-      <w:r>
-        <w:t>_id</w:t>
+      <w:r>
+        <w:t>pago.cuota_id</w:t>
       </w:r>
       <w:proofErr w:type="spellEnd"/>
       <w:r>
@@ -5618,13 +5466,8 @@
         <w:t>`</w:t>
       </w:r>
       <w:proofErr w:type="spellStart"/>
-      <w:proofErr w:type="gramStart"/>
-      <w:r>
-        <w:t>pago.tipo</w:t>
-      </w:r>
-      <w:proofErr w:type="gramEnd"/>
-      <w:r>
-        <w:t>_pago_id</w:t>
+      <w:r>
+        <w:t>pago.tipo_pago_id</w:t>
       </w:r>
       <w:proofErr w:type="spellEnd"/>
       <w:r>
@@ -5651,13 +5494,8 @@
         <w:t>`</w:t>
       </w:r>
       <w:proofErr w:type="spellStart"/>
-      <w:proofErr w:type="gramStart"/>
-      <w:r>
-        <w:t>pago.usuario</w:t>
-      </w:r>
-      <w:proofErr w:type="gramEnd"/>
-      <w:r>
-        <w:t>_id</w:t>
+      <w:r>
+        <w:t>pago.usuario_id</w:t>
       </w:r>
       <w:proofErr w:type="spellEnd"/>
       <w:r>

</xml_diff>